<commit_message>
Started work on a document describing abby's mechanical and electrical systems.
</commit_message>
<xml_diff>
--- a/localization.docx
+++ b/localization.docx
@@ -11,7 +11,7 @@
       <w:r>
         <w:rPr>
           <w:rFonts w:ascii="Liberation Serif" w:hAnsi="Liberation Serif"/>
-          <w:color w:val="auto"/>
+          <w:color w:val="00000A"/>
           <w:sz w:val="24"/>
           <w:szCs w:val="24"/>
         </w:rPr>
@@ -26,7 +26,7 @@
       <w:r>
         <w:rPr>
           <w:rFonts w:ascii="Liberation Serif" w:hAnsi="Liberation Serif"/>
-          <w:color w:val="auto"/>
+          <w:color w:val="00000A"/>
           <w:sz w:val="24"/>
           <w:szCs w:val="24"/>
         </w:rPr>
@@ -41,7 +41,7 @@
       <w:r>
         <w:rPr>
           <w:rFonts w:ascii="Liberation Serif" w:hAnsi="Liberation Serif"/>
-          <w:color w:val="auto"/>
+          <w:color w:val="00000A"/>
           <w:sz w:val="24"/>
           <w:szCs w:val="24"/>
         </w:rPr>
@@ -56,7 +56,7 @@
       <w:r>
         <w:rPr>
           <w:rFonts w:ascii="Liberation Serif" w:hAnsi="Liberation Serif"/>
-          <w:color w:val="auto"/>
+          <w:color w:val="00000A"/>
           <w:sz w:val="24"/>
           <w:szCs w:val="24"/>
         </w:rPr>
@@ -69,12 +69,7 @@
         <w:spacing w:line="480" w:lineRule="auto"/>
       </w:pPr>
       <w:r>
-        <w:rPr>
-          <w:rFonts w:ascii="Liberation Serif" w:hAnsi="Liberation Serif"/>
-          <w:color w:val="auto"/>
-          <w:sz w:val="24"/>
-          <w:szCs w:val="24"/>
-        </w:rPr>
+        <w:rPr/>
       </w:r>
       <m:oMath xmlns:m="http://schemas.openxmlformats.org/officeDocument/2006/math">
         <m:sSub>
@@ -139,12 +134,7 @@
         <w:spacing w:line="480" w:lineRule="auto"/>
       </w:pPr>
       <w:r>
-        <w:rPr>
-          <w:rFonts w:ascii="Liberation Serif" w:hAnsi="Liberation Serif"/>
-          <w:color w:val="auto"/>
-          <w:sz w:val="24"/>
-          <w:szCs w:val="24"/>
-        </w:rPr>
+        <w:rPr/>
       </w:r>
       <m:oMath xmlns:m="http://schemas.openxmlformats.org/officeDocument/2006/math">
         <m:sSub>
@@ -209,12 +199,7 @@
         <w:spacing w:line="480" w:lineRule="auto"/>
       </w:pPr>
       <w:r>
-        <w:rPr>
-          <w:rFonts w:ascii="Liberation Serif" w:hAnsi="Liberation Serif"/>
-          <w:color w:val="auto"/>
-          <w:sz w:val="24"/>
-          <w:szCs w:val="24"/>
-        </w:rPr>
+        <w:rPr/>
       </w:r>
       <m:oMath xmlns:m="http://schemas.openxmlformats.org/officeDocument/2006/math">
         <m:r>
@@ -311,12 +296,7 @@
         <w:spacing w:line="480" w:lineRule="auto"/>
       </w:pPr>
       <w:r>
-        <w:rPr>
-          <w:rFonts w:ascii="Liberation Serif" w:hAnsi="Liberation Serif"/>
-          <w:color w:val="auto"/>
-          <w:sz w:val="24"/>
-          <w:szCs w:val="24"/>
-        </w:rPr>
+        <w:rPr/>
       </w:r>
       <m:oMath xmlns:m="http://schemas.openxmlformats.org/officeDocument/2006/math">
         <m:sSub>
@@ -383,12 +363,7 @@
         <w:spacing w:line="480" w:lineRule="auto"/>
       </w:pPr>
       <w:r>
-        <w:rPr>
-          <w:rFonts w:ascii="Liberation Serif" w:hAnsi="Liberation Serif"/>
-          <w:color w:val="auto"/>
-          <w:sz w:val="24"/>
-          <w:szCs w:val="24"/>
-        </w:rPr>
+        <w:rPr/>
       </w:r>
       <m:oMath xmlns:m="http://schemas.openxmlformats.org/officeDocument/2006/math">
         <m:r>
@@ -453,12 +428,7 @@
         <w:spacing w:line="480" w:lineRule="auto"/>
       </w:pPr>
       <w:r>
-        <w:rPr>
-          <w:rFonts w:ascii="Liberation Serif" w:hAnsi="Liberation Serif"/>
-          <w:color w:val="auto"/>
-          <w:sz w:val="24"/>
-          <w:szCs w:val="24"/>
-        </w:rPr>
+        <w:rPr/>
       </w:r>
       <m:oMath xmlns:m="http://schemas.openxmlformats.org/officeDocument/2006/math">
         <m:sSub>
@@ -525,12 +495,7 @@
         <w:spacing w:line="480" w:lineRule="auto"/>
       </w:pPr>
       <w:r>
-        <w:rPr>
-          <w:rFonts w:ascii="Liberation Serif" w:hAnsi="Liberation Serif"/>
-          <w:color w:val="auto"/>
-          <w:sz w:val="24"/>
-          <w:szCs w:val="24"/>
-        </w:rPr>
+        <w:rPr/>
       </w:r>
       <m:oMath xmlns:m="http://schemas.openxmlformats.org/officeDocument/2006/math">
         <m:r>
@@ -595,12 +560,7 @@
         <w:spacing w:line="480" w:lineRule="auto"/>
       </w:pPr>
       <w:r>
-        <w:rPr>
-          <w:rFonts w:ascii="Liberation Serif" w:hAnsi="Liberation Serif"/>
-          <w:color w:val="auto"/>
-          <w:sz w:val="24"/>
-          <w:szCs w:val="24"/>
-        </w:rPr>
+        <w:rPr/>
       </w:r>
       <m:oMath xmlns:m="http://schemas.openxmlformats.org/officeDocument/2006/math">
         <m:sSub>
@@ -723,12 +683,7 @@
         <w:spacing w:line="480" w:lineRule="auto"/>
       </w:pPr>
       <w:r>
-        <w:rPr>
-          <w:rFonts w:ascii="Liberation Serif" w:hAnsi="Liberation Serif"/>
-          <w:color w:val="auto"/>
-          <w:sz w:val="24"/>
-          <w:szCs w:val="24"/>
-        </w:rPr>
+        <w:rPr/>
       </w:r>
       <m:oMath xmlns:m="http://schemas.openxmlformats.org/officeDocument/2006/math">
         <m:r>
@@ -801,7 +756,7 @@
       <w:r>
         <w:rPr>
           <w:rFonts w:ascii="Liberation Serif" w:hAnsi="Liberation Serif"/>
-          <w:color w:val="auto"/>
+          <w:color w:val="00000A"/>
           <w:sz w:val="24"/>
           <w:szCs w:val="24"/>
         </w:rPr>
@@ -816,7 +771,7 @@
       <w:r>
         <w:rPr>
           <w:rFonts w:ascii="Liberation Serif" w:hAnsi="Liberation Serif"/>
-          <w:color w:val="auto"/>
+          <w:color w:val="00000A"/>
           <w:sz w:val="24"/>
           <w:szCs w:val="24"/>
         </w:rPr>
@@ -831,7 +786,7 @@
       <w:r>
         <w:rPr>
           <w:rFonts w:ascii="Liberation Serif" w:hAnsi="Liberation Serif"/>
-          <w:color w:val="auto"/>
+          <w:color w:val="00000A"/>
           <w:sz w:val="24"/>
           <w:szCs w:val="24"/>
         </w:rPr>
@@ -846,7 +801,7 @@
       <w:r>
         <w:rPr>
           <w:rFonts w:ascii="Liberation Serif" w:hAnsi="Liberation Serif"/>
-          <w:color w:val="auto"/>
+          <w:color w:val="00000A"/>
           <w:sz w:val="24"/>
           <w:szCs w:val="24"/>
         </w:rPr>
@@ -861,22 +816,22 @@
       <w:r>
         <w:rPr>
           <w:rFonts w:ascii="Liberation Serif" w:hAnsi="Liberation Serif"/>
-          <w:color w:val="auto"/>
-          <w:sz w:val="24"/>
-          <w:szCs w:val="24"/>
-        </w:rPr>
-        <w:t>ABBY uses odometry from the encoders on the wheels for relative localization. The physical state observer runs under the real time operating system on the cRIO, and publishes pose estimates with uncertainty (represented as covariance) to the ROS system at FREQUENCY Hz. Relatively high frequency updates to the robot’s pose are required as an input to the local planner, which generates velocity pairs at a rate of FREQUENCY Hz. The odometry system does accumulate error over time. This error was characterized by operating the robot using only the relative localization system and manually driving it along simple geometric paths.  When the robot is driven along a ten meter straight line with no observed wheel slip, the odometry error is RESULTS. When the robot is driven in a circle with radius 1m for five laps with no observed wheel slip, the odometry error is RESULTS. As expected, change in heading causes a greater error in the odometric localization. The greater error due to change in heading is a feature of the differential drive system on ABBY. For a differential drive system to turn, one or both wheels must slip, which introduces error into the odometry. In addition, rapid acceleration or deceleration of the robot causes the wheels to slip as the force exerted by the wheels exceeds the static friction between the wheels and the floor. This, in turn, introduces a sudden, relatively large error to the odometry. In order to limit this problem, the acceleration limits of the robot were characterized by testing a series of constant linear acceleration commands. These tests were performed with the robot’s arm in the stowed position on a smooth tile floor. From these tests, the maximum achievable forward acceleration (with no slip) was determined to be RESULTS. The same test was performed using constant rotational accelerations. From these tests, the maximum rotational acceleration was determined to be RESULTS.</w:t>
-      </w:r>
-    </w:p>
-    <w:p>
-      <w:pPr>
-        <w:pStyle w:val="style0"/>
-        <w:spacing w:line="480" w:lineRule="auto"/>
-      </w:pPr>
-      <w:r>
-        <w:rPr>
-          <w:rFonts w:ascii="Liberation Serif" w:hAnsi="Liberation Serif"/>
-          <w:color w:val="auto"/>
+          <w:color w:val="00000A"/>
+          <w:sz w:val="24"/>
+          <w:szCs w:val="24"/>
+        </w:rPr>
+        <w:t>ABBY uses odometry from the encoders on the wheels for relative localization. The physical state observer runs under the real time operating system on the cRIO, and publishes pose estimates with uncertainty (represented as covariance) to the ROS system at FREQUENCY Hz. Relatively high frequency updates to the robot’s pose are required as an input to the local planner, which generates velocity pairs at a rate of FREQUENCY Hz. The odometry system does accumulate error over time. This error was characterized by operating the robot using only the relative localization system and manually driving it along simple geometric paths.  When the robot is driven along a ten meter straight line with no observed wheel slip, the odometry error is RESULTS. When the robot is driven in a circle with radius 1m for five laps with no observed wheel slip, the odometry error is RESULTS. As expected, change in heading causes a greater error in the odometric localization. The greater error due to change in heading is a feature of the differential drive system on ABBY. For a differential drive system to turn, one or both wheels must slip, which introduces error into the odometry. In addition, rapid acceleration or deceleration of the robot causes the wheels to slip as the force exerted by the wheels exceeds the static friction between the wheels and the floor. This, in turn, introduces a sudden, relatively large error to the odometry. To limit problems due to wheel slip, the acceleration of the robot was software-limited to below the wheel-slip threshold of (WHEEL SLIP ACCELERATIONS).</w:t>
+      </w:r>
+    </w:p>
+    <w:p>
+      <w:pPr>
+        <w:pStyle w:val="style0"/>
+        <w:spacing w:line="480" w:lineRule="auto"/>
+      </w:pPr>
+      <w:r>
+        <w:rPr>
+          <w:rFonts w:ascii="Liberation Serif" w:hAnsi="Liberation Serif"/>
+          <w:color w:val="00000A"/>
           <w:sz w:val="24"/>
           <w:szCs w:val="24"/>
         </w:rPr>
@@ -891,7 +846,7 @@
       <w:r>
         <w:rPr>
           <w:rFonts w:ascii="Liberation Serif" w:hAnsi="Liberation Serif"/>
-          <w:color w:val="auto"/>
+          <w:color w:val="00000A"/>
           <w:sz w:val="24"/>
           <w:szCs w:val="24"/>
         </w:rPr>
@@ -902,7 +857,7 @@
           <w:rFonts w:ascii="Liberation Serif" w:hAnsi="Liberation Serif"/>
           <w:i/>
           <w:iCs/>
-          <w:color w:val="auto"/>
+          <w:color w:val="00000A"/>
           <w:sz w:val="24"/>
           <w:szCs w:val="24"/>
         </w:rPr>
@@ -911,7 +866,7 @@
       <w:r>
         <w:rPr>
           <w:rFonts w:ascii="Liberation Serif" w:hAnsi="Liberation Serif"/>
-          <w:color w:val="auto"/>
+          <w:color w:val="00000A"/>
           <w:sz w:val="24"/>
           <w:szCs w:val="24"/>
         </w:rPr>
@@ -926,7 +881,7 @@
       <w:r>
         <w:rPr>
           <w:rFonts w:ascii="Liberation Serif" w:hAnsi="Liberation Serif"/>
-          <w:color w:val="auto"/>
+          <w:color w:val="00000A"/>
           <w:sz w:val="24"/>
           <w:szCs w:val="24"/>
         </w:rPr>
@@ -937,7 +892,7 @@
           <w:rFonts w:ascii="Liberation Serif" w:hAnsi="Liberation Serif"/>
           <w:b w:val="false"/>
           <w:bCs w:val="false"/>
-          <w:color w:val="auto"/>
+          <w:color w:val="00000A"/>
           <w:sz w:val="24"/>
           <w:szCs w:val="24"/>
         </w:rPr>
@@ -951,7 +906,7 @@
           <w:i w:val="false"/>
           <w:caps w:val="false"/>
           <w:smallCaps w:val="false"/>
-          <w:color w:val="auto"/>
+          <w:color w:val="00000A"/>
           <w:spacing w:val="0"/>
           <w:sz w:val="24"/>
           <w:szCs w:val="24"/>
@@ -967,7 +922,7 @@
       <w:r>
         <w:rPr>
           <w:rFonts w:ascii="Liberation Serif" w:hAnsi="Liberation Serif"/>
-          <w:color w:val="auto"/>
+          <w:color w:val="00000A"/>
           <w:sz w:val="24"/>
           <w:szCs w:val="24"/>
         </w:rPr>
@@ -978,7 +933,7 @@
       <w:r>
         <w:rPr>
           <w:rFonts w:ascii="Liberation Serif" w:hAnsi="Liberation Serif"/>
-          <w:color w:val="auto"/>
+          <w:color w:val="00000A"/>
           <w:sz w:val="24"/>
           <w:szCs w:val="24"/>
         </w:rPr>
@@ -993,7 +948,7 @@
       <w:r>
         <w:rPr>
           <w:rFonts w:ascii="Liberation Serif" w:hAnsi="Liberation Serif"/>
-          <w:color w:val="auto"/>
+          <w:color w:val="00000A"/>
           <w:sz w:val="24"/>
           <w:szCs w:val="24"/>
         </w:rPr>
@@ -1008,7 +963,7 @@
       <w:r>
         <w:rPr>
           <w:rFonts w:ascii="Liberation Serif" w:hAnsi="Liberation Serif"/>
-          <w:color w:val="auto"/>
+          <w:color w:val="00000A"/>
           <w:sz w:val="24"/>
           <w:szCs w:val="24"/>
         </w:rPr>
@@ -1023,7 +978,7 @@
       <w:r>
         <w:rPr>
           <w:rFonts w:ascii="Liberation Serif" w:hAnsi="Liberation Serif"/>
-          <w:color w:val="auto"/>
+          <w:color w:val="00000A"/>
           <w:sz w:val="24"/>
           <w:szCs w:val="24"/>
         </w:rPr>
@@ -1038,7 +993,7 @@
       <w:r>
         <w:rPr>
           <w:rFonts w:ascii="Liberation Serif" w:hAnsi="Liberation Serif"/>
-          <w:color w:val="auto"/>
+          <w:color w:val="00000A"/>
           <w:sz w:val="24"/>
           <w:szCs w:val="24"/>
         </w:rPr>
@@ -1048,12 +1003,12 @@
     <w:p>
       <w:pPr>
         <w:pStyle w:val="style0"/>
-        <w:spacing w:line="480" w:lineRule="auto"/>
-      </w:pPr>
-      <w:r>
-        <w:rPr>
-          <w:rFonts w:ascii="Liberation Serif" w:hAnsi="Liberation Serif"/>
-          <w:color w:val="auto"/>
+        <w:spacing w:after="200" w:before="0" w:line="480" w:lineRule="auto"/>
+      </w:pPr>
+      <w:r>
+        <w:rPr>
+          <w:rFonts w:ascii="Liberation Serif" w:hAnsi="Liberation Serif"/>
+          <w:color w:val="00000A"/>
           <w:sz w:val="24"/>
           <w:szCs w:val="24"/>
         </w:rPr>
@@ -1067,7 +1022,7 @@
       <w:pgNumType w:fmt="decimal"/>
       <w:formProt w:val="false"/>
       <w:textDirection w:val="lrTb"/>
-      <w:docGrid w:charSpace="4096" w:linePitch="360" w:type="default"/>
+      <w:docGrid w:charSpace="8192" w:linePitch="360" w:type="default"/>
     </w:sectPr>
   </w:body>
 </w:document>
@@ -1088,7 +1043,7 @@
     </w:pPr>
     <w:rPr>
       <w:rFonts w:ascii="Calibri" w:cs="Calibri" w:eastAsia="WenQuanYi Micro Hei" w:hAnsi="Calibri"/>
-      <w:color w:val="auto"/>
+      <w:color w:val="00000A"/>
       <w:sz w:val="22"/>
       <w:szCs w:val="22"/>
       <w:lang w:bidi="ar-SA" w:eastAsia="en-US" w:val="en-US"/>
@@ -1194,7 +1149,7 @@
     </w:pPr>
     <w:rPr>
       <w:rFonts w:ascii="Calibri" w:cs="Calibri" w:eastAsia="WenQuanYi Micro Hei" w:hAnsi="Calibri"/>
-      <w:color w:val="auto"/>
+      <w:color w:val="00000A"/>
       <w:sz w:val="22"/>
       <w:szCs w:val="22"/>
       <w:lang w:bidi="ar-SA" w:eastAsia="en-US" w:val="en-US"/>

</xml_diff>

<commit_message>
Minor changes to localization paper.
</commit_message>
<xml_diff>
--- a/localization.docx
+++ b/localization.docx
@@ -870,7 +870,7 @@
           <w:sz w:val="24"/>
           <w:szCs w:val="24"/>
         </w:rPr>
-        <w:t xml:space="preserve"> map. On each update, the previous pose distribution is taken as the Bayesian prior and a new measurement is incorporated to calculate a posterior pose estimate. AMCL represents the (continuous) probability distribution of the pose in discrete space with a particle filter using KLD sampling, which adapts the number of sampled points in the distribution based on the covariance of the distribution. As the robot becomes more sure of its location, fewer particles are needed to accurately represent the distribution. In addition, random particles are added to help break the filter out of a false convergence. By starting with particles uniformly distributed through the map, AMCL can theoretically solve the “wake-up robot problem,” in which the robot that is initialized with no estimated pose. However, testing with ABBY showed that AMCL could not reliably solve this problem, and would often converge on a false pose estimate. Instead, ABBY is initialized to a pose at or near the true pose, with sufficiently large covariance that the true pose is within the likely region of the estimated pose. As the robot runs, the pose estimate will converge on the true pose. Each pose update from AMCL take approximately TIME milliseconds, which means that it can run no faster than FREQUENCY Hz.</w:t>
+        <w:t xml:space="preserve"> map. On each update, the previous pose distribution is taken as the Bayesian prior and a new measurement is incorporated to calculate a posterior pose estimate. AMCL represents the (continuous) probability distribution of the pose in discrete space with a particle filter using KLD sampling, which adapts the number of sampled points in the distribution based on the covariance of the distribution. As the robot becomes more sure of its location, fewer particles are needed to accurately represent the distribution. In addition, random particles are added to help break the filter out of a false convergence. By starting with particles uniformly distributed through the map, AMCL can theoretically solve the “wake-up robot problem,” in which the robot that is initialized with no estimated pose. However, testing with ABBY showed that AMCL could not reliably solve this problem, and would often converge on a false pose estimate. Instead, ABBY is initialized to a pose at or near the true pose, with sufficiently large covariance that the true pose is within the likely region of the estimated pose. As the robot runs, the pose estimate will converge on the true pose. Each pose update from AMCL takes approximately TIME milliseconds, which means that it can run no faster than FREQUENCY Hz.</w:t>
       </w:r>
     </w:p>
     <w:p>
@@ -1022,7 +1022,7 @@
       <w:pgNumType w:fmt="decimal"/>
       <w:formProt w:val="false"/>
       <w:textDirection w:val="lrTb"/>
-      <w:docGrid w:charSpace="8192" w:linePitch="360" w:type="default"/>
+      <w:docGrid w:charSpace="12288" w:linePitch="360" w:type="default"/>
     </w:sectPr>
   </w:body>
 </w:document>

</xml_diff>